<commit_message>
Update Win PC tool to support patchCodeFunction for 2.5G Phy Chip series 20180701
Update Win PC tool to support patchCodeFunction for 2.5G Phy Chip series 20180701
</commit_message>
<xml_diff>
--- a/USBPhy-RW-DOTNETSRC/USBPhyRW/USBPhyRW/bin/x86/Debug/readme.docx
+++ b/USBPhy-RW-DOTNETSRC/USBPhyRW/USBPhyRW/bin/x86/Debug/readme.docx
@@ -382,7 +382,6 @@
         <w:rPr>
           <w:noProof/>
         </w:rPr>
-        <w:lastRenderedPageBreak/>
         <w:drawing>
           <wp:inline distT="0" distB="0" distL="0" distR="0" wp14:anchorId="5AC80A48" wp14:editId="5A1C2912">
             <wp:extent cx="4476190" cy="2885714"/>
@@ -736,7 +735,6 @@
         <w:rPr>
           <w:noProof/>
         </w:rPr>
-        <w:lastRenderedPageBreak/>
         <w:drawing>
           <wp:inline distT="0" distB="0" distL="0" distR="0" wp14:anchorId="0E8651AC" wp14:editId="3EF9229D">
             <wp:extent cx="3923809" cy="4352381"/>
@@ -822,7 +820,6 @@
         <w:rPr>
           <w:rFonts w:hint="eastAsia"/>
         </w:rPr>
-        <w:lastRenderedPageBreak/>
         <w:t>You</w:t>
       </w:r>
       <w:r>
@@ -930,7 +927,6 @@
         <w:rPr>
           <w:noProof/>
         </w:rPr>
-        <w:lastRenderedPageBreak/>
         <w:drawing>
           <wp:inline distT="0" distB="0" distL="0" distR="0" wp14:anchorId="24B886D9" wp14:editId="4B341341">
             <wp:extent cx="3904762" cy="4352381"/>
@@ -1140,7 +1136,6 @@
         <w:rPr>
           <w:noProof/>
         </w:rPr>
-        <w:lastRenderedPageBreak/>
         <w:drawing>
           <wp:inline distT="0" distB="0" distL="0" distR="0" wp14:anchorId="0344D405" wp14:editId="11D30541">
             <wp:extent cx="3923809" cy="4352381"/>
@@ -1226,7 +1221,6 @@
         <w:rPr>
           <w:rFonts w:hint="eastAsia"/>
         </w:rPr>
-        <w:lastRenderedPageBreak/>
         <w:t>===========</w:t>
       </w:r>
     </w:p>
@@ -1247,13 +1241,7 @@
         <w:rPr>
           <w:rFonts w:hint="eastAsia"/>
         </w:rPr>
-        <w:t>4</w:t>
-      </w:r>
-      <w:r>
-        <w:rPr>
-          <w:rFonts w:hint="eastAsia"/>
-        </w:rPr>
-        <w:t xml:space="preserve"> update</w:t>
+        <w:t>4 update</w:t>
       </w:r>
     </w:p>
     <w:p>
@@ -1324,6 +1312,44 @@
       </w:r>
       <w:r>
         <w:t xml:space="preserve"> Support. Both R&amp;W have been tested.</w:t>
+      </w:r>
+      <w:r>
+        <w:t xml:space="preserve"> (MDC is </w:t>
+      </w:r>
+      <w:r>
+        <w:rPr>
+          <w:rFonts w:hint="eastAsia"/>
+        </w:rPr>
+        <w:t>500K</w:t>
+      </w:r>
+      <w:r>
+        <w:t>Hz</w:t>
+      </w:r>
+      <w:r>
+        <w:t xml:space="preserve"> </w:t>
+      </w:r>
+      <w:r>
+        <w:rPr>
+          <w:rFonts w:hint="eastAsia"/>
+        </w:rPr>
+        <w:t>in</w:t>
+      </w:r>
+      <w:r>
+        <w:t xml:space="preserve"> 2.5G </w:t>
+      </w:r>
+      <w:r>
+        <w:rPr>
+          <w:rFonts w:hint="eastAsia"/>
+        </w:rPr>
+        <w:t>R</w:t>
+      </w:r>
+      <w:r>
+        <w:t>W</w:t>
+      </w:r>
+      <w:bookmarkStart w:id="0" w:name="_GoBack"/>
+      <w:bookmarkEnd w:id="0"/>
+      <w:r>
+        <w:t>)</w:t>
       </w:r>
     </w:p>
     <w:p>
@@ -1402,82 +1428,21 @@
           </wp:inline>
         </w:drawing>
       </w:r>
-      <w:bookmarkStart w:id="0" w:name="_GoBack"/>
-      <w:bookmarkEnd w:id="0"/>
-    </w:p>
-    <w:p>
-      <w:pPr>
-        <w:jc w:val="left"/>
-        <w:rPr>
-          <w:rFonts w:hint="eastAsia"/>
-        </w:rPr>
-      </w:pPr>
-    </w:p>
-    <w:p>
-      <w:pPr>
-        <w:jc w:val="left"/>
-      </w:pPr>
-      <w:r>
-        <w:rPr>
-          <w:rFonts w:hint="eastAsia"/>
-        </w:rPr>
-        <w:t>===========</w:t>
-      </w:r>
-    </w:p>
-    <w:p>
-      <w:pPr>
-        <w:jc w:val="left"/>
-      </w:pPr>
-    </w:p>
-    <w:p>
-      <w:pPr>
-        <w:jc w:val="left"/>
-      </w:pPr>
-      <w:r>
-        <w:t>You can check the communication between USB</w:t>
-      </w:r>
-      <w:r>
-        <w:rPr>
-          <w:rFonts w:hint="eastAsia"/>
-        </w:rPr>
-        <w:t>Phy</w:t>
-      </w:r>
-      <w:r>
-        <w:t xml:space="preserve">-RW dongle and </w:t>
-      </w:r>
-      <w:r>
-        <w:rPr>
-          <w:rFonts w:hint="eastAsia"/>
-        </w:rPr>
-        <w:t>you</w:t>
-      </w:r>
-      <w:r>
-        <w:t xml:space="preserve"> PC by the entry ‘</w:t>
-      </w:r>
-      <w:r>
-        <w:rPr>
-          <w:rFonts w:hint="eastAsia"/>
-        </w:rPr>
-        <w:t>Settings-&gt;</w:t>
-      </w:r>
-      <w:r>
-        <w:t>USBSettings ‘</w:t>
-      </w:r>
-    </w:p>
-    <w:p>
-      <w:pPr>
-        <w:jc w:val="left"/>
-      </w:pPr>
-      <w:r>
-        <w:rPr>
-          <w:noProof/>
-        </w:rPr>
-        <w:lastRenderedPageBreak/>
+      <w:r>
+        <w:rPr>
+          <w:noProof/>
+        </w:rPr>
+        <w:t xml:space="preserve"> </w:t>
+      </w:r>
+      <w:r>
+        <w:rPr>
+          <w:noProof/>
+        </w:rPr>
         <w:drawing>
-          <wp:inline distT="0" distB="0" distL="0" distR="0" wp14:anchorId="08AD6CBE" wp14:editId="1954D5DA">
+          <wp:inline distT="0" distB="0" distL="0" distR="0" wp14:anchorId="587E0AC6" wp14:editId="435E261E">
             <wp:extent cx="3923809" cy="4352381"/>
             <wp:effectExtent l="0" t="0" r="635" b="0"/>
-            <wp:docPr id="9" name="图片 9"/>
+            <wp:docPr id="14" name="图片 14"/>
             <wp:cNvGraphicFramePr>
               <a:graphicFrameLocks xmlns:a="http://schemas.openxmlformats.org/drawingml/2006/main" noChangeAspect="1"/>
             </wp:cNvGraphicFramePr>
@@ -1509,15 +1474,131 @@
           </wp:inline>
         </w:drawing>
       </w:r>
+    </w:p>
+    <w:p>
+      <w:pPr>
+        <w:jc w:val="left"/>
+      </w:pPr>
+    </w:p>
+    <w:p>
+      <w:pPr>
+        <w:jc w:val="left"/>
+      </w:pPr>
+      <w:r>
+        <w:rPr>
+          <w:rFonts w:hint="eastAsia"/>
+        </w:rPr>
+        <w:t>===========</w:t>
+      </w:r>
+    </w:p>
+    <w:p>
+      <w:pPr>
+        <w:jc w:val="left"/>
+      </w:pPr>
+      <w:r>
+        <w:t>20180701 Update</w:t>
+      </w:r>
+    </w:p>
+    <w:p>
+      <w:pPr>
+        <w:jc w:val="left"/>
+      </w:pPr>
+      <w:r>
+        <w:rPr>
+          <w:rFonts w:hint="eastAsia"/>
+        </w:rPr>
+        <w:t>Add</w:t>
+      </w:r>
+      <w:r>
+        <w:t xml:space="preserve"> 2.5G Phy PatchCode Fun</w:t>
+      </w:r>
+      <w:r>
+        <w:t>c</w:t>
+      </w:r>
+      <w:r>
+        <w:t>tion.</w:t>
+      </w:r>
+    </w:p>
+    <w:p>
+      <w:pPr>
+        <w:jc w:val="left"/>
+      </w:pPr>
+      <w:r>
+        <w:t xml:space="preserve">You can use this function by the entry </w:t>
+      </w:r>
+      <w:r>
+        <w:rPr>
+          <w:rFonts w:hint="eastAsia"/>
+        </w:rPr>
+        <w:t>“</w:t>
+      </w:r>
+      <w:r>
+        <w:t>Functions-&gt;PatchCode</w:t>
+      </w:r>
+      <w:r>
+        <w:rPr>
+          <w:rFonts w:hint="eastAsia"/>
+        </w:rPr>
+        <w:t>” when</w:t>
+      </w:r>
+      <w:r>
+        <w:t xml:space="preserve"> your chip is RTL</w:t>
+      </w:r>
+      <w:r>
+        <w:rPr>
+          <w:rFonts w:hint="eastAsia"/>
+        </w:rPr>
+        <w:t>82226</w:t>
+      </w:r>
+      <w:r>
+        <w:t xml:space="preserve"> </w:t>
+      </w:r>
+      <w:r>
+        <w:rPr>
+          <w:rFonts w:hint="eastAsia"/>
+        </w:rPr>
+        <w:t>2.5G</w:t>
+      </w:r>
+      <w:r>
+        <w:t xml:space="preserve"> Series.</w:t>
+      </w:r>
+    </w:p>
+    <w:p>
+      <w:pPr>
+        <w:jc w:val="left"/>
+      </w:pPr>
+      <w:r>
+        <w:rPr>
+          <w:rFonts w:hint="eastAsia"/>
+        </w:rPr>
+        <w:t>B</w:t>
+      </w:r>
+      <w:r>
+        <w:t xml:space="preserve">efore starting you need Polling Phy Status . The patch procedure is only allowed when </w:t>
+      </w:r>
+      <w:r>
+        <w:rPr>
+          <w:rFonts w:hint="eastAsia"/>
+        </w:rPr>
+        <w:t>PHY</w:t>
+      </w:r>
+      <w:r>
+        <w:t>Chip is in LAN ON MODE.</w:t>
+      </w:r>
+    </w:p>
+    <w:p>
+      <w:pPr>
+        <w:jc w:val="left"/>
+      </w:pPr>
       <w:r>
         <w:rPr>
           <w:noProof/>
         </w:rPr>
         <w:drawing>
-          <wp:inline distT="0" distB="0" distL="0" distR="0" wp14:anchorId="1F48D405" wp14:editId="5E5B3071">
-            <wp:extent cx="3923809" cy="4352381"/>
-            <wp:effectExtent l="0" t="0" r="635" b="0"/>
-            <wp:docPr id="10" name="图片 10"/>
+          <wp:inline distT="0" distB="0" distL="0" distR="0" wp14:anchorId="2BB8BE02" wp14:editId="23592367">
+            <wp:extent cx="5831782" cy="3942492"/>
+            <wp:effectExtent l="0" t="0" r="0" b="1270"/>
+            <wp:docPr id="15" name="图片 15"/>
             <wp:cNvGraphicFramePr>
               <a:graphicFrameLocks xmlns:a="http://schemas.openxmlformats.org/drawingml/2006/main" noChangeAspect="1"/>
             </wp:cNvGraphicFramePr>
@@ -1537,7 +1618,7 @@
                   <pic:spPr>
                     <a:xfrm>
                       <a:off x="0" y="0"/>
-                      <a:ext cx="3923809" cy="4352381"/>
+                      <a:ext cx="5840430" cy="3948339"/>
                     </a:xfrm>
                     <a:prstGeom prst="rect">
                       <a:avLst/>
@@ -1549,91 +1630,21 @@
           </wp:inline>
         </w:drawing>
       </w:r>
-    </w:p>
-    <w:p>
-      <w:pPr>
-        <w:jc w:val="left"/>
-      </w:pPr>
-      <w:r>
-        <w:rPr>
-          <w:rFonts w:hint="eastAsia"/>
-        </w:rPr>
-        <w:lastRenderedPageBreak/>
-        <w:t>===========</w:t>
-      </w:r>
-    </w:p>
-    <w:p>
-      <w:pPr>
-        <w:jc w:val="left"/>
-      </w:pPr>
-      <w:r>
-        <w:rPr>
-          <w:rFonts w:hint="eastAsia"/>
-        </w:rPr>
-        <w:t>You</w:t>
-      </w:r>
-      <w:r>
-        <w:t xml:space="preserve"> can upgrade the dongle FW </w:t>
-      </w:r>
-      <w:r>
-        <w:rPr>
-          <w:rFonts w:hint="eastAsia"/>
-        </w:rPr>
-        <w:t>by</w:t>
-      </w:r>
-      <w:r>
-        <w:t xml:space="preserve"> IAP and </w:t>
-      </w:r>
-      <w:r>
-        <w:t xml:space="preserve">this program online. But the server is in RS </w:t>
-      </w:r>
-      <w:r>
-        <w:rPr>
-          <w:rFonts w:hint="eastAsia"/>
-        </w:rPr>
-        <w:t>internal(</w:t>
-      </w:r>
-      <w:r>
-        <w:t>My work PC</w:t>
-      </w:r>
-      <w:r>
-        <w:rPr>
-          <w:rFonts w:hint="eastAsia"/>
-        </w:rPr>
-        <w:t>)</w:t>
-      </w:r>
-      <w:r>
-        <w:t xml:space="preserve"> so the connection may be fail</w:t>
-      </w:r>
-      <w:r>
-        <w:t xml:space="preserve"> if</w:t>
-      </w:r>
-      <w:r>
-        <w:t xml:space="preserve"> the network is </w:t>
-      </w:r>
-      <w:r>
-        <w:rPr>
-          <w:rFonts w:hint="eastAsia"/>
-        </w:rPr>
-        <w:t>un</w:t>
-      </w:r>
-      <w:r>
-        <w:t>reachable.</w:t>
-      </w:r>
-    </w:p>
-    <w:p>
-      <w:pPr>
-        <w:jc w:val="left"/>
-      </w:pPr>
+      <w:r>
+        <w:rPr>
+          <w:noProof/>
+        </w:rPr>
+        <w:t xml:space="preserve"> </w:t>
+      </w:r>
       <w:r>
         <w:rPr>
           <w:noProof/>
         </w:rPr>
         <w:drawing>
-          <wp:inline distT="0" distB="0" distL="0" distR="0" wp14:anchorId="162B1522" wp14:editId="2E4E70B4">
-            <wp:extent cx="3923809" cy="4352381"/>
-            <wp:effectExtent l="0" t="0" r="635" b="0"/>
-            <wp:docPr id="11" name="图片 11"/>
+          <wp:inline distT="0" distB="0" distL="0" distR="0" wp14:anchorId="00AB74EF" wp14:editId="5838F0A2">
+            <wp:extent cx="5818505" cy="3939344"/>
+            <wp:effectExtent l="0" t="0" r="0" b="4445"/>
+            <wp:docPr id="21" name="图片 21"/>
             <wp:cNvGraphicFramePr>
               <a:graphicFrameLocks xmlns:a="http://schemas.openxmlformats.org/drawingml/2006/main" noChangeAspect="1"/>
             </wp:cNvGraphicFramePr>
@@ -1653,6 +1664,748 @@
                   <pic:spPr>
                     <a:xfrm>
                       <a:off x="0" y="0"/>
+                      <a:ext cx="5830185" cy="3947252"/>
+                    </a:xfrm>
+                    <a:prstGeom prst="rect">
+                      <a:avLst/>
+                    </a:prstGeom>
+                  </pic:spPr>
+                </pic:pic>
+              </a:graphicData>
+            </a:graphic>
+          </wp:inline>
+        </w:drawing>
+      </w:r>
+    </w:p>
+    <w:p>
+      <w:pPr>
+        <w:jc w:val="left"/>
+      </w:pPr>
+      <w:r>
+        <w:t>If status is right you can go on the next step by click CheckROMCode Button</w:t>
+      </w:r>
+      <w:r>
+        <w:t>.</w:t>
+      </w:r>
+    </w:p>
+    <w:p>
+      <w:pPr>
+        <w:jc w:val="left"/>
+      </w:pPr>
+      <w:r>
+        <w:t>The tool will check</w:t>
+      </w:r>
+      <w:r>
+        <w:t xml:space="preserve"> the phy chip if it need ramcode&amp;issue patch or only issue patch.</w:t>
+      </w:r>
+    </w:p>
+    <w:p>
+      <w:pPr>
+        <w:jc w:val="left"/>
+      </w:pPr>
+      <w:r>
+        <w:rPr>
+          <w:noProof/>
+        </w:rPr>
+        <w:drawing>
+          <wp:inline distT="0" distB="0" distL="0" distR="0" wp14:anchorId="13F69002" wp14:editId="4BA4CA46">
+            <wp:extent cx="5810250" cy="3927936"/>
+            <wp:effectExtent l="0" t="0" r="0" b="0"/>
+            <wp:docPr id="16" name="图片 16"/>
+            <wp:cNvGraphicFramePr>
+              <a:graphicFrameLocks xmlns:a="http://schemas.openxmlformats.org/drawingml/2006/main" noChangeAspect="1"/>
+            </wp:cNvGraphicFramePr>
+            <a:graphic xmlns:a="http://schemas.openxmlformats.org/drawingml/2006/main">
+              <a:graphicData uri="http://schemas.openxmlformats.org/drawingml/2006/picture">
+                <pic:pic xmlns:pic="http://schemas.openxmlformats.org/drawingml/2006/picture">
+                  <pic:nvPicPr>
+                    <pic:cNvPr id="1" name=""/>
+                    <pic:cNvPicPr/>
+                  </pic:nvPicPr>
+                  <pic:blipFill>
+                    <a:blip r:embed="rId22"/>
+                    <a:stretch>
+                      <a:fillRect/>
+                    </a:stretch>
+                  </pic:blipFill>
+                  <pic:spPr>
+                    <a:xfrm>
+                      <a:off x="0" y="0"/>
+                      <a:ext cx="5836135" cy="3945435"/>
+                    </a:xfrm>
+                    <a:prstGeom prst="rect">
+                      <a:avLst/>
+                    </a:prstGeom>
+                  </pic:spPr>
+                </pic:pic>
+              </a:graphicData>
+            </a:graphic>
+          </wp:inline>
+        </w:drawing>
+      </w:r>
+      <w:r>
+        <w:rPr>
+          <w:noProof/>
+        </w:rPr>
+        <w:t xml:space="preserve"> </w:t>
+      </w:r>
+      <w:r>
+        <w:rPr>
+          <w:noProof/>
+        </w:rPr>
+        <w:drawing>
+          <wp:inline distT="0" distB="0" distL="0" distR="0" wp14:anchorId="1F487399" wp14:editId="1B7C4A3C">
+            <wp:extent cx="5799455" cy="3920638"/>
+            <wp:effectExtent l="0" t="0" r="0" b="3810"/>
+            <wp:docPr id="22" name="图片 22"/>
+            <wp:cNvGraphicFramePr>
+              <a:graphicFrameLocks xmlns:a="http://schemas.openxmlformats.org/drawingml/2006/main" noChangeAspect="1"/>
+            </wp:cNvGraphicFramePr>
+            <a:graphic xmlns:a="http://schemas.openxmlformats.org/drawingml/2006/main">
+              <a:graphicData uri="http://schemas.openxmlformats.org/drawingml/2006/picture">
+                <pic:pic xmlns:pic="http://schemas.openxmlformats.org/drawingml/2006/picture">
+                  <pic:nvPicPr>
+                    <pic:cNvPr id="1" name=""/>
+                    <pic:cNvPicPr/>
+                  </pic:nvPicPr>
+                  <pic:blipFill>
+                    <a:blip r:embed="rId23"/>
+                    <a:stretch>
+                      <a:fillRect/>
+                    </a:stretch>
+                  </pic:blipFill>
+                  <pic:spPr>
+                    <a:xfrm>
+                      <a:off x="0" y="0"/>
+                      <a:ext cx="5817103" cy="3932568"/>
+                    </a:xfrm>
+                    <a:prstGeom prst="rect">
+                      <a:avLst/>
+                    </a:prstGeom>
+                  </pic:spPr>
+                </pic:pic>
+              </a:graphicData>
+            </a:graphic>
+          </wp:inline>
+        </w:drawing>
+      </w:r>
+    </w:p>
+    <w:p>
+      <w:pPr>
+        <w:jc w:val="left"/>
+        <w:rPr>
+          <w:noProof/>
+        </w:rPr>
+      </w:pPr>
+      <w:r>
+        <w:rPr>
+          <w:noProof/>
+        </w:rPr>
+        <w:t>If the phychip need ramcode patch the tool will set patch key to phy and wait for the patch ready automatically.</w:t>
+      </w:r>
+      <w:r>
+        <w:rPr>
+          <w:noProof/>
+        </w:rPr>
+        <w:t xml:space="preserve"> If patch ready is time out the </w:t>
+      </w:r>
+      <w:r>
+        <w:t>procedure will be stopped.</w:t>
+      </w:r>
+    </w:p>
+    <w:p>
+      <w:pPr>
+        <w:jc w:val="left"/>
+        <w:rPr>
+          <w:noProof/>
+        </w:rPr>
+      </w:pPr>
+      <w:r>
+        <w:rPr>
+          <w:noProof/>
+        </w:rPr>
+        <w:drawing>
+          <wp:inline distT="0" distB="0" distL="0" distR="0" wp14:anchorId="5AE43B78" wp14:editId="554AEBD9">
+            <wp:extent cx="5810250" cy="3939592"/>
+            <wp:effectExtent l="0" t="0" r="0" b="3810"/>
+            <wp:docPr id="20" name="图片 20"/>
+            <wp:cNvGraphicFramePr>
+              <a:graphicFrameLocks xmlns:a="http://schemas.openxmlformats.org/drawingml/2006/main" noChangeAspect="1"/>
+            </wp:cNvGraphicFramePr>
+            <a:graphic xmlns:a="http://schemas.openxmlformats.org/drawingml/2006/main">
+              <a:graphicData uri="http://schemas.openxmlformats.org/drawingml/2006/picture">
+                <pic:pic xmlns:pic="http://schemas.openxmlformats.org/drawingml/2006/picture">
+                  <pic:nvPicPr>
+                    <pic:cNvPr id="1" name=""/>
+                    <pic:cNvPicPr/>
+                  </pic:nvPicPr>
+                  <pic:blipFill>
+                    <a:blip r:embed="rId24"/>
+                    <a:stretch>
+                      <a:fillRect/>
+                    </a:stretch>
+                  </pic:blipFill>
+                  <pic:spPr>
+                    <a:xfrm>
+                      <a:off x="0" y="0"/>
+                      <a:ext cx="5822946" cy="3948200"/>
+                    </a:xfrm>
+                    <a:prstGeom prst="rect">
+                      <a:avLst/>
+                    </a:prstGeom>
+                  </pic:spPr>
+                </pic:pic>
+              </a:graphicData>
+            </a:graphic>
+          </wp:inline>
+        </w:drawing>
+      </w:r>
+      <w:r>
+        <w:rPr>
+          <w:noProof/>
+        </w:rPr>
+        <w:t xml:space="preserve"> </w:t>
+      </w:r>
+      <w:r>
+        <w:rPr>
+          <w:noProof/>
+        </w:rPr>
+        <w:drawing>
+          <wp:inline distT="0" distB="0" distL="0" distR="0" wp14:anchorId="55A91C0C" wp14:editId="69C26C7A">
+            <wp:extent cx="5818505" cy="3933516"/>
+            <wp:effectExtent l="0" t="0" r="0" b="0"/>
+            <wp:docPr id="27" name="图片 27"/>
+            <wp:cNvGraphicFramePr>
+              <a:graphicFrameLocks xmlns:a="http://schemas.openxmlformats.org/drawingml/2006/main" noChangeAspect="1"/>
+            </wp:cNvGraphicFramePr>
+            <a:graphic xmlns:a="http://schemas.openxmlformats.org/drawingml/2006/main">
+              <a:graphicData uri="http://schemas.openxmlformats.org/drawingml/2006/picture">
+                <pic:pic xmlns:pic="http://schemas.openxmlformats.org/drawingml/2006/picture">
+                  <pic:nvPicPr>
+                    <pic:cNvPr id="1" name=""/>
+                    <pic:cNvPicPr/>
+                  </pic:nvPicPr>
+                  <pic:blipFill>
+                    <a:blip r:embed="rId25"/>
+                    <a:stretch>
+                      <a:fillRect/>
+                    </a:stretch>
+                  </pic:blipFill>
+                  <pic:spPr>
+                    <a:xfrm>
+                      <a:off x="0" y="0"/>
+                      <a:ext cx="5824939" cy="3937865"/>
+                    </a:xfrm>
+                    <a:prstGeom prst="rect">
+                      <a:avLst/>
+                    </a:prstGeom>
+                  </pic:spPr>
+                </pic:pic>
+              </a:graphicData>
+            </a:graphic>
+          </wp:inline>
+        </w:drawing>
+      </w:r>
+    </w:p>
+    <w:p>
+      <w:pPr>
+        <w:jc w:val="left"/>
+        <w:rPr>
+          <w:noProof/>
+        </w:rPr>
+      </w:pPr>
+      <w:r>
+        <w:rPr>
+          <w:noProof/>
+        </w:rPr>
+        <w:t>If all is right</w:t>
+      </w:r>
+      <w:r>
+        <w:rPr>
+          <w:noProof/>
+        </w:rPr>
+        <w:t xml:space="preserve"> you can select the *.cfg file by the following load patch button one by one. After you finish the patch selection the Apply</w:t>
+      </w:r>
+      <w:r>
+        <w:rPr>
+          <w:rFonts w:hint="eastAsia"/>
+          <w:noProof/>
+        </w:rPr>
+        <w:t>P</w:t>
+      </w:r>
+      <w:r>
+        <w:rPr>
+          <w:noProof/>
+        </w:rPr>
+        <w:t>atch button is actived you can press the button the aplly all the patch.</w:t>
+      </w:r>
+    </w:p>
+    <w:p>
+      <w:pPr>
+        <w:jc w:val="left"/>
+        <w:rPr>
+          <w:noProof/>
+        </w:rPr>
+      </w:pPr>
+      <w:r>
+        <w:rPr>
+          <w:noProof/>
+        </w:rPr>
+        <w:drawing>
+          <wp:inline distT="0" distB="0" distL="0" distR="0" wp14:anchorId="2A435CC6" wp14:editId="56D0C83F">
+            <wp:extent cx="5886450" cy="3973571"/>
+            <wp:effectExtent l="0" t="0" r="0" b="8255"/>
+            <wp:docPr id="25" name="图片 25"/>
+            <wp:cNvGraphicFramePr>
+              <a:graphicFrameLocks xmlns:a="http://schemas.openxmlformats.org/drawingml/2006/main" noChangeAspect="1"/>
+            </wp:cNvGraphicFramePr>
+            <a:graphic xmlns:a="http://schemas.openxmlformats.org/drawingml/2006/main">
+              <a:graphicData uri="http://schemas.openxmlformats.org/drawingml/2006/picture">
+                <pic:pic xmlns:pic="http://schemas.openxmlformats.org/drawingml/2006/picture">
+                  <pic:nvPicPr>
+                    <pic:cNvPr id="1" name=""/>
+                    <pic:cNvPicPr/>
+                  </pic:nvPicPr>
+                  <pic:blipFill>
+                    <a:blip r:embed="rId26"/>
+                    <a:stretch>
+                      <a:fillRect/>
+                    </a:stretch>
+                  </pic:blipFill>
+                  <pic:spPr>
+                    <a:xfrm>
+                      <a:off x="0" y="0"/>
+                      <a:ext cx="5893815" cy="3978542"/>
+                    </a:xfrm>
+                    <a:prstGeom prst="rect">
+                      <a:avLst/>
+                    </a:prstGeom>
+                  </pic:spPr>
+                </pic:pic>
+              </a:graphicData>
+            </a:graphic>
+          </wp:inline>
+        </w:drawing>
+      </w:r>
+      <w:r>
+        <w:rPr>
+          <w:noProof/>
+        </w:rPr>
+        <w:t xml:space="preserve"> </w:t>
+      </w:r>
+      <w:r>
+        <w:rPr>
+          <w:noProof/>
+        </w:rPr>
+        <w:drawing>
+          <wp:inline distT="0" distB="0" distL="0" distR="0" wp14:anchorId="1CA8F90D" wp14:editId="0CBCB40F">
+            <wp:extent cx="5845871" cy="3952017"/>
+            <wp:effectExtent l="0" t="0" r="2540" b="0"/>
+            <wp:docPr id="24" name="图片 24"/>
+            <wp:cNvGraphicFramePr>
+              <a:graphicFrameLocks xmlns:a="http://schemas.openxmlformats.org/drawingml/2006/main" noChangeAspect="1"/>
+            </wp:cNvGraphicFramePr>
+            <a:graphic xmlns:a="http://schemas.openxmlformats.org/drawingml/2006/main">
+              <a:graphicData uri="http://schemas.openxmlformats.org/drawingml/2006/picture">
+                <pic:pic xmlns:pic="http://schemas.openxmlformats.org/drawingml/2006/picture">
+                  <pic:nvPicPr>
+                    <pic:cNvPr id="1" name=""/>
+                    <pic:cNvPicPr/>
+                  </pic:nvPicPr>
+                  <pic:blipFill>
+                    <a:blip r:embed="rId27"/>
+                    <a:stretch>
+                      <a:fillRect/>
+                    </a:stretch>
+                  </pic:blipFill>
+                  <pic:spPr>
+                    <a:xfrm>
+                      <a:off x="0" y="0"/>
+                      <a:ext cx="5855673" cy="3958644"/>
+                    </a:xfrm>
+                    <a:prstGeom prst="rect">
+                      <a:avLst/>
+                    </a:prstGeom>
+                  </pic:spPr>
+                </pic:pic>
+              </a:graphicData>
+            </a:graphic>
+          </wp:inline>
+        </w:drawing>
+      </w:r>
+    </w:p>
+    <w:p>
+      <w:pPr>
+        <w:jc w:val="left"/>
+        <w:rPr>
+          <w:noProof/>
+        </w:rPr>
+      </w:pPr>
+      <w:r>
+        <w:rPr>
+          <w:rFonts w:hint="eastAsia"/>
+          <w:noProof/>
+        </w:rPr>
+        <w:t>A</w:t>
+      </w:r>
+      <w:r>
+        <w:rPr>
+          <w:noProof/>
+        </w:rPr>
+        <w:t>nother notification need to be pointed.</w:t>
+      </w:r>
+    </w:p>
+    <w:p>
+      <w:pPr>
+        <w:jc w:val="left"/>
+        <w:rPr>
+          <w:noProof/>
+        </w:rPr>
+      </w:pPr>
+      <w:r>
+        <w:rPr>
+          <w:noProof/>
+        </w:rPr>
+        <w:t>Current format of cfg patch file is just like the following jpeg which is reg address</w:t>
+      </w:r>
+      <w:r>
+        <w:rPr>
+          <w:noProof/>
+        </w:rPr>
+        <w:t xml:space="preserve"> in</w:t>
+      </w:r>
+      <w:r>
+        <w:rPr>
+          <w:noProof/>
+        </w:rPr>
+        <w:t xml:space="preserve"> the head and regvaule is </w:t>
+      </w:r>
+      <w:r>
+        <w:rPr>
+          <w:noProof/>
+        </w:rPr>
+        <w:t xml:space="preserve">in </w:t>
+      </w:r>
+      <w:r>
+        <w:rPr>
+          <w:noProof/>
+        </w:rPr>
+        <w:t>the end.</w:t>
+      </w:r>
+    </w:p>
+    <w:p>
+      <w:pPr>
+        <w:jc w:val="left"/>
+        <w:rPr>
+          <w:noProof/>
+        </w:rPr>
+      </w:pPr>
+      <w:r>
+        <w:rPr>
+          <w:noProof/>
+        </w:rPr>
+        <w:t>But if you want to change only one bit of some register you can use the red circle method which means Set 0x</w:t>
+      </w:r>
+      <w:r>
+        <w:rPr>
+          <w:rFonts w:hint="eastAsia"/>
+          <w:noProof/>
+        </w:rPr>
+        <w:t>B</w:t>
+      </w:r>
+      <w:r>
+        <w:rPr>
+          <w:noProof/>
+        </w:rPr>
+        <w:t xml:space="preserve">820 bit7 to </w:t>
+      </w:r>
+      <w:r>
+        <w:rPr>
+          <w:noProof/>
+        </w:rPr>
+        <w:t>1</w:t>
+      </w:r>
+      <w:r>
+        <w:rPr>
+          <w:noProof/>
+        </w:rPr>
+        <w:t xml:space="preserve"> and Set 0xB</w:t>
+      </w:r>
+      <w:r>
+        <w:rPr>
+          <w:rFonts w:hint="eastAsia"/>
+          <w:noProof/>
+        </w:rPr>
+        <w:t>820</w:t>
+      </w:r>
+      <w:r>
+        <w:rPr>
+          <w:noProof/>
+        </w:rPr>
+        <w:t xml:space="preserve"> </w:t>
+      </w:r>
+      <w:r>
+        <w:rPr>
+          <w:rFonts w:hint="eastAsia"/>
+          <w:noProof/>
+        </w:rPr>
+        <w:t>bit</w:t>
+      </w:r>
+      <w:r>
+        <w:rPr>
+          <w:noProof/>
+        </w:rPr>
+        <w:t xml:space="preserve">6 to </w:t>
+      </w:r>
+      <w:r>
+        <w:rPr>
+          <w:noProof/>
+        </w:rPr>
+        <w:t>0</w:t>
+      </w:r>
+      <w:r>
+        <w:rPr>
+          <w:noProof/>
+        </w:rPr>
+        <w:t>;</w:t>
+      </w:r>
+    </w:p>
+    <w:p>
+      <w:pPr>
+        <w:jc w:val="left"/>
+        <w:rPr>
+          <w:noProof/>
+          <w:color w:val="FF0000"/>
+        </w:rPr>
+      </w:pPr>
+      <w:r>
+        <w:rPr>
+          <w:noProof/>
+        </w:rPr>
+        <w:t xml:space="preserve">Thus meaning </w:t>
+      </w:r>
+      <w:r>
+        <w:rPr>
+          <w:noProof/>
+          <w:color w:val="FF0000"/>
+        </w:rPr>
+        <w:t xml:space="preserve">setb07 </w:t>
+      </w:r>
+      <w:r>
+        <w:rPr>
+          <w:noProof/>
+        </w:rPr>
+        <w:t xml:space="preserve">equals set bit7 to </w:t>
+      </w:r>
+      <w:r>
+        <w:rPr>
+          <w:noProof/>
+          <w:color w:val="FF0000"/>
+        </w:rPr>
+        <w:t>1</w:t>
+      </w:r>
+      <w:r>
+        <w:rPr>
+          <w:noProof/>
+        </w:rPr>
+        <w:t xml:space="preserve"> while </w:t>
+      </w:r>
+      <w:r>
+        <w:rPr>
+          <w:noProof/>
+          <w:color w:val="FF0000"/>
+        </w:rPr>
+        <w:t xml:space="preserve">rstb06 </w:t>
+      </w:r>
+      <w:r>
+        <w:rPr>
+          <w:noProof/>
+        </w:rPr>
+        <w:t xml:space="preserve">equals set bit6 to </w:t>
+      </w:r>
+      <w:r>
+        <w:rPr>
+          <w:noProof/>
+          <w:color w:val="FF0000"/>
+        </w:rPr>
+        <w:t>0</w:t>
+      </w:r>
+      <w:r>
+        <w:rPr>
+          <w:noProof/>
+        </w:rPr>
+        <w:t>. For example if you want to set 0x</w:t>
+      </w:r>
+      <w:r>
+        <w:rPr>
+          <w:rFonts w:hint="eastAsia"/>
+          <w:noProof/>
+        </w:rPr>
+        <w:t>B</w:t>
+      </w:r>
+      <w:r>
+        <w:rPr>
+          <w:noProof/>
+        </w:rPr>
+        <w:t xml:space="preserve">820 bit 15 to 1 </w:t>
+      </w:r>
+      <w:r>
+        <w:rPr>
+          <w:rFonts w:hint="eastAsia"/>
+          <w:noProof/>
+        </w:rPr>
+        <w:t>you</w:t>
+      </w:r>
+      <w:r>
+        <w:rPr>
+          <w:noProof/>
+        </w:rPr>
+        <w:t xml:space="preserve"> should write your patch with 0xB</w:t>
+      </w:r>
+      <w:r>
+        <w:rPr>
+          <w:rFonts w:hint="eastAsia"/>
+          <w:noProof/>
+        </w:rPr>
+        <w:t>820,</w:t>
+      </w:r>
+      <w:r>
+        <w:rPr>
+          <w:noProof/>
+        </w:rPr>
+        <w:t xml:space="preserve"> </w:t>
+      </w:r>
+      <w:r>
+        <w:rPr>
+          <w:noProof/>
+          <w:color w:val="FF0000"/>
+        </w:rPr>
+        <w:t>setb0f</w:t>
+      </w:r>
+    </w:p>
+    <w:p>
+      <w:pPr>
+        <w:jc w:val="left"/>
+      </w:pPr>
+      <w:r>
+        <w:rPr>
+          <w:noProof/>
+        </w:rPr>
+        <w:drawing>
+          <wp:inline distT="0" distB="0" distL="0" distR="0" wp14:anchorId="5E3F7A58" wp14:editId="3888754B">
+            <wp:extent cx="2742857" cy="1714286"/>
+            <wp:effectExtent l="0" t="0" r="635" b="635"/>
+            <wp:docPr id="23" name="图片 23"/>
+            <wp:cNvGraphicFramePr>
+              <a:graphicFrameLocks xmlns:a="http://schemas.openxmlformats.org/drawingml/2006/main" noChangeAspect="1"/>
+            </wp:cNvGraphicFramePr>
+            <a:graphic xmlns:a="http://schemas.openxmlformats.org/drawingml/2006/main">
+              <a:graphicData uri="http://schemas.openxmlformats.org/drawingml/2006/picture">
+                <pic:pic xmlns:pic="http://schemas.openxmlformats.org/drawingml/2006/picture">
+                  <pic:nvPicPr>
+                    <pic:cNvPr id="1" name=""/>
+                    <pic:cNvPicPr/>
+                  </pic:nvPicPr>
+                  <pic:blipFill>
+                    <a:blip r:embed="rId28"/>
+                    <a:stretch>
+                      <a:fillRect/>
+                    </a:stretch>
+                  </pic:blipFill>
+                  <pic:spPr>
+                    <a:xfrm>
+                      <a:off x="0" y="0"/>
+                      <a:ext cx="2742857" cy="1714286"/>
+                    </a:xfrm>
+                    <a:prstGeom prst="rect">
+                      <a:avLst/>
+                    </a:prstGeom>
+                  </pic:spPr>
+                </pic:pic>
+              </a:graphicData>
+            </a:graphic>
+          </wp:inline>
+        </w:drawing>
+      </w:r>
+    </w:p>
+    <w:p>
+      <w:pPr>
+        <w:jc w:val="left"/>
+      </w:pPr>
+      <w:r>
+        <w:rPr>
+          <w:rFonts w:hint="eastAsia"/>
+        </w:rPr>
+        <w:t>===========</w:t>
+      </w:r>
+    </w:p>
+    <w:p>
+      <w:pPr>
+        <w:jc w:val="left"/>
+      </w:pPr>
+      <w:r>
+        <w:t>You can check the communication between USB</w:t>
+      </w:r>
+      <w:r>
+        <w:rPr>
+          <w:rFonts w:hint="eastAsia"/>
+        </w:rPr>
+        <w:t>Phy</w:t>
+      </w:r>
+      <w:r>
+        <w:t xml:space="preserve">-RW dongle and </w:t>
+      </w:r>
+      <w:r>
+        <w:rPr>
+          <w:rFonts w:hint="eastAsia"/>
+        </w:rPr>
+        <w:t>you</w:t>
+      </w:r>
+      <w:r>
+        <w:t xml:space="preserve"> PC by the entry ‘</w:t>
+      </w:r>
+      <w:r>
+        <w:rPr>
+          <w:rFonts w:hint="eastAsia"/>
+        </w:rPr>
+        <w:t>Settings-&gt;</w:t>
+      </w:r>
+      <w:r>
+        <w:t>USBSettings ‘</w:t>
+      </w:r>
+    </w:p>
+    <w:p>
+      <w:pPr>
+        <w:jc w:val="left"/>
+      </w:pPr>
+      <w:r>
+        <w:rPr>
+          <w:noProof/>
+        </w:rPr>
+        <w:drawing>
+          <wp:inline distT="0" distB="0" distL="0" distR="0" wp14:anchorId="08AD6CBE" wp14:editId="1954D5DA">
+            <wp:extent cx="3923809" cy="4352381"/>
+            <wp:effectExtent l="0" t="0" r="635" b="0"/>
+            <wp:docPr id="9" name="图片 9"/>
+            <wp:cNvGraphicFramePr>
+              <a:graphicFrameLocks xmlns:a="http://schemas.openxmlformats.org/drawingml/2006/main" noChangeAspect="1"/>
+            </wp:cNvGraphicFramePr>
+            <a:graphic xmlns:a="http://schemas.openxmlformats.org/drawingml/2006/main">
+              <a:graphicData uri="http://schemas.openxmlformats.org/drawingml/2006/picture">
+                <pic:pic xmlns:pic="http://schemas.openxmlformats.org/drawingml/2006/picture">
+                  <pic:nvPicPr>
+                    <pic:cNvPr id="1" name=""/>
+                    <pic:cNvPicPr/>
+                  </pic:nvPicPr>
+                  <pic:blipFill>
+                    <a:blip r:embed="rId29"/>
+                    <a:stretch>
+                      <a:fillRect/>
+                    </a:stretch>
+                  </pic:blipFill>
+                  <pic:spPr>
+                    <a:xfrm>
+                      <a:off x="0" y="0"/>
                       <a:ext cx="3923809" cy="4352381"/>
                     </a:xfrm>
                     <a:prstGeom prst="rect">
@@ -1669,7 +2422,161 @@
         <w:rPr>
           <w:noProof/>
         </w:rPr>
-        <w:lastRenderedPageBreak/>
+        <w:drawing>
+          <wp:inline distT="0" distB="0" distL="0" distR="0" wp14:anchorId="1F48D405" wp14:editId="5E5B3071">
+            <wp:extent cx="3923809" cy="4352381"/>
+            <wp:effectExtent l="0" t="0" r="635" b="0"/>
+            <wp:docPr id="10" name="图片 10"/>
+            <wp:cNvGraphicFramePr>
+              <a:graphicFrameLocks xmlns:a="http://schemas.openxmlformats.org/drawingml/2006/main" noChangeAspect="1"/>
+            </wp:cNvGraphicFramePr>
+            <a:graphic xmlns:a="http://schemas.openxmlformats.org/drawingml/2006/main">
+              <a:graphicData uri="http://schemas.openxmlformats.org/drawingml/2006/picture">
+                <pic:pic xmlns:pic="http://schemas.openxmlformats.org/drawingml/2006/picture">
+                  <pic:nvPicPr>
+                    <pic:cNvPr id="1" name=""/>
+                    <pic:cNvPicPr/>
+                  </pic:nvPicPr>
+                  <pic:blipFill>
+                    <a:blip r:embed="rId30"/>
+                    <a:stretch>
+                      <a:fillRect/>
+                    </a:stretch>
+                  </pic:blipFill>
+                  <pic:spPr>
+                    <a:xfrm>
+                      <a:off x="0" y="0"/>
+                      <a:ext cx="3923809" cy="4352381"/>
+                    </a:xfrm>
+                    <a:prstGeom prst="rect">
+                      <a:avLst/>
+                    </a:prstGeom>
+                  </pic:spPr>
+                </pic:pic>
+              </a:graphicData>
+            </a:graphic>
+          </wp:inline>
+        </w:drawing>
+      </w:r>
+    </w:p>
+    <w:p>
+      <w:pPr>
+        <w:jc w:val="left"/>
+      </w:pPr>
+      <w:r>
+        <w:rPr>
+          <w:rFonts w:hint="eastAsia"/>
+        </w:rPr>
+        <w:t>===========</w:t>
+      </w:r>
+    </w:p>
+    <w:p>
+      <w:pPr>
+        <w:jc w:val="left"/>
+      </w:pPr>
+      <w:r>
+        <w:rPr>
+          <w:rFonts w:hint="eastAsia"/>
+        </w:rPr>
+        <w:t>You</w:t>
+      </w:r>
+      <w:r>
+        <w:t xml:space="preserve"> can upgrade the dongle FW </w:t>
+      </w:r>
+      <w:r>
+        <w:rPr>
+          <w:rFonts w:hint="eastAsia"/>
+        </w:rPr>
+        <w:t>by</w:t>
+      </w:r>
+      <w:r>
+        <w:t xml:space="preserve"> IAP and </w:t>
+      </w:r>
+      <w:r>
+        <w:t xml:space="preserve">this program online. But the server is in RS </w:t>
+      </w:r>
+      <w:r>
+        <w:rPr>
+          <w:rFonts w:hint="eastAsia"/>
+        </w:rPr>
+        <w:t>internal(</w:t>
+      </w:r>
+      <w:r>
+        <w:t>My work PC</w:t>
+      </w:r>
+      <w:r>
+        <w:rPr>
+          <w:rFonts w:hint="eastAsia"/>
+        </w:rPr>
+        <w:t>)</w:t>
+      </w:r>
+      <w:r>
+        <w:t xml:space="preserve"> so the connection may be fail</w:t>
+      </w:r>
+      <w:r>
+        <w:t xml:space="preserve"> if</w:t>
+      </w:r>
+      <w:r>
+        <w:t xml:space="preserve"> the network is </w:t>
+      </w:r>
+      <w:r>
+        <w:rPr>
+          <w:rFonts w:hint="eastAsia"/>
+        </w:rPr>
+        <w:t>un</w:t>
+      </w:r>
+      <w:r>
+        <w:t>reachable.</w:t>
+      </w:r>
+    </w:p>
+    <w:p>
+      <w:pPr>
+        <w:jc w:val="left"/>
+      </w:pPr>
+      <w:r>
+        <w:rPr>
+          <w:noProof/>
+        </w:rPr>
+        <w:drawing>
+          <wp:inline distT="0" distB="0" distL="0" distR="0" wp14:anchorId="162B1522" wp14:editId="2E4E70B4">
+            <wp:extent cx="3923809" cy="4352381"/>
+            <wp:effectExtent l="0" t="0" r="635" b="0"/>
+            <wp:docPr id="11" name="图片 11"/>
+            <wp:cNvGraphicFramePr>
+              <a:graphicFrameLocks xmlns:a="http://schemas.openxmlformats.org/drawingml/2006/main" noChangeAspect="1"/>
+            </wp:cNvGraphicFramePr>
+            <a:graphic xmlns:a="http://schemas.openxmlformats.org/drawingml/2006/main">
+              <a:graphicData uri="http://schemas.openxmlformats.org/drawingml/2006/picture">
+                <pic:pic xmlns:pic="http://schemas.openxmlformats.org/drawingml/2006/picture">
+                  <pic:nvPicPr>
+                    <pic:cNvPr id="1" name=""/>
+                    <pic:cNvPicPr/>
+                  </pic:nvPicPr>
+                  <pic:blipFill>
+                    <a:blip r:embed="rId31"/>
+                    <a:stretch>
+                      <a:fillRect/>
+                    </a:stretch>
+                  </pic:blipFill>
+                  <pic:spPr>
+                    <a:xfrm>
+                      <a:off x="0" y="0"/>
+                      <a:ext cx="3923809" cy="4352381"/>
+                    </a:xfrm>
+                    <a:prstGeom prst="rect">
+                      <a:avLst/>
+                    </a:prstGeom>
+                  </pic:spPr>
+                </pic:pic>
+              </a:graphicData>
+            </a:graphic>
+          </wp:inline>
+        </w:drawing>
+      </w:r>
+      <w:r>
+        <w:rPr>
+          <w:noProof/>
+        </w:rPr>
         <w:drawing>
           <wp:inline distT="0" distB="0" distL="0" distR="0" wp14:anchorId="45923CDC" wp14:editId="183B43C2">
             <wp:extent cx="3923809" cy="4352381"/>
@@ -1686,7 +2593,7 @@
                     <pic:cNvPicPr/>
                   </pic:nvPicPr>
                   <pic:blipFill>
-                    <a:blip r:embed="rId22"/>
+                    <a:blip r:embed="rId32"/>
                     <a:stretch>
                       <a:fillRect/>
                     </a:stretch>

</xml_diff>